<commit_message>
Added expected results and heuristic to report
</commit_message>
<xml_diff>
--- a/RelaInt.docx
+++ b/RelaInt.docx
@@ -485,18 +485,7 @@
           <w:sz w:val="22"/>
           <w:szCs w:val="22"/>
         </w:rPr>
-        <w:t>Como o jogo consiste num espaç</w:t>
-      </w:r>
-      <w:bookmarkStart w:id="0" w:name="_GoBack"/>
-      <w:bookmarkEnd w:id="0"/>
-      <w:r>
-        <w:rPr>
-          <w:rFonts w:asciiTheme="minorHAnsi" w:hAnsiTheme="minorHAnsi" w:cstheme="minorHAnsi"/>
-          <w:color w:val="000000"/>
-          <w:sz w:val="22"/>
-          <w:szCs w:val="22"/>
-        </w:rPr>
-        <w:t>o em grelha, cada estado é representado pela posição dos vários elementos dinâmicos. Sendo que, os elementos estáticos, como paredes e formato do nível, não são guardados directamente nos estados mas entram na geração dos estados possíveis.</w:t>
+        <w:t>Como o jogo consiste num espaço em grelha, cada estado é representado pela posição dos vários elementos dinâmicos. Sendo que, os elementos estáticos, como paredes e formato do nível, não são guardados directamente nos estados mas entram na geração dos estados possíveis.</w:t>
       </w:r>
     </w:p>
     <w:p>
@@ -549,16 +538,7 @@
             <w:rPr>
               <w:rFonts w:ascii="Cambria Math" w:hAnsi="Cambria Math"/>
             </w:rPr>
-            <m:t xml:space="preserve"> </m:t>
-          </m:r>
-          <m:r>
-            <m:rPr>
-              <m:sty m:val="p"/>
-            </m:rPr>
-            <w:rPr>
-              <w:rFonts w:ascii="Cambria Math" w:hAnsi="Cambria Math"/>
-            </w:rPr>
-            <m:t>f*(n) = g(n) + h*(n)</m:t>
+            <m:t xml:space="preserve"> f*(n) = g(n) + h*(n)</m:t>
           </m:r>
         </m:oMath>
       </m:oMathPara>
@@ -580,37 +560,197 @@
           <w:sz w:val="22"/>
           <w:szCs w:val="22"/>
         </w:rPr>
-        <w:t>Onde g(n) é o custo até ao estado actual e h*(n) é o custo estimado para chegar à solução a partir do estado actual. A heurística a implementar baseia-se em [insert]</w:t>
-      </w:r>
-    </w:p>
-    <w:p>
-      <w:pPr>
-        <w:ind w:firstLine="0"/>
-        <w:rPr>
-          <w:rFonts w:asciiTheme="minorHAnsi" w:hAnsiTheme="minorHAnsi" w:cstheme="minorHAnsi"/>
-          <w:color w:val="000000"/>
-          <w:sz w:val="22"/>
-          <w:szCs w:val="22"/>
-        </w:rPr>
-      </w:pPr>
-    </w:p>
-    <w:p>
-      <w:pPr>
-        <w:ind w:firstLine="0"/>
-        <w:rPr>
-          <w:rFonts w:asciiTheme="minorHAnsi" w:hAnsiTheme="minorHAnsi" w:cstheme="minorHAnsi"/>
-          <w:sz w:val="22"/>
-          <w:szCs w:val="22"/>
-        </w:rPr>
-      </w:pPr>
-    </w:p>
-    <w:p>
-      <w:pPr>
-        <w:ind w:firstLine="0"/>
-        <w:rPr>
-          <w:rFonts w:asciiTheme="minorHAnsi" w:hAnsiTheme="minorHAnsi" w:cstheme="minorHAnsi"/>
-          <w:sz w:val="22"/>
-          <w:szCs w:val="22"/>
+        <w:t>Onde g(n) é o custo até ao estado actual e h*(n) é o custo estimado para chegar à solução a partir do estado actual. A heurística a implementar baseia-se</w:t>
+      </w:r>
+      <w:r>
+        <w:rPr>
+          <w:rFonts w:asciiTheme="minorHAnsi" w:hAnsiTheme="minorHAnsi" w:cstheme="minorHAnsi"/>
+          <w:color w:val="000000"/>
+          <w:sz w:val="22"/>
+          <w:szCs w:val="22"/>
+        </w:rPr>
+        <w:t xml:space="preserve"> na distância de cada objectivo à caixa mais próxima, na verdade, é o somatório das distâncias de cada objectivo à caixa mais próxima. A distância é calculada como sendo a distância na grelha actual e não apenas como sendo uma distância em linha recta. Além disso, é ainda considerado no cálculo da distância, o número de vezes que a caixa tem de mudar de direcção em 90 graus, pois isto implica o jogador ter de fazer no mínimo 2 jogadas.</w:t>
+      </w:r>
+    </w:p>
+    <w:p>
+      <w:pPr>
+        <w:ind w:firstLine="0"/>
+        <w:rPr>
+          <w:rFonts w:asciiTheme="minorHAnsi" w:hAnsiTheme="minorHAnsi" w:cstheme="minorHAnsi"/>
+          <w:color w:val="000000"/>
+          <w:sz w:val="22"/>
+          <w:szCs w:val="22"/>
+        </w:rPr>
+      </w:pPr>
+      <m:oMathPara>
+        <m:oMath>
+          <m:nary>
+            <m:naryPr>
+              <m:chr m:val="∑"/>
+              <m:limLoc m:val="undOvr"/>
+              <m:ctrlPr>
+                <w:rPr>
+                  <w:rFonts w:ascii="Cambria Math" w:hAnsi="Cambria Math" w:cstheme="minorHAnsi"/>
+                  <w:i/>
+                  <w:color w:val="000000"/>
+                  <w:sz w:val="22"/>
+                  <w:szCs w:val="22"/>
+                </w:rPr>
+              </m:ctrlPr>
+            </m:naryPr>
+            <m:sub>
+              <m:r>
+                <w:rPr>
+                  <w:rFonts w:ascii="Cambria Math" w:hAnsi="Cambria Math" w:cstheme="minorHAnsi"/>
+                  <w:color w:val="000000"/>
+                  <w:sz w:val="22"/>
+                  <w:szCs w:val="22"/>
+                </w:rPr>
+                <m:t>i=0</m:t>
+              </m:r>
+            </m:sub>
+            <m:sup>
+              <m:r>
+                <w:rPr>
+                  <w:rFonts w:ascii="Cambria Math" w:hAnsi="Cambria Math" w:cstheme="minorHAnsi"/>
+                  <w:color w:val="000000"/>
+                  <w:sz w:val="22"/>
+                  <w:szCs w:val="22"/>
+                </w:rPr>
+                <m:t>n</m:t>
+              </m:r>
+            </m:sup>
+            <m:e>
+              <m:r>
+                <w:rPr>
+                  <w:rFonts w:ascii="Cambria Math" w:hAnsi="Cambria Math" w:cstheme="minorHAnsi"/>
+                  <w:color w:val="000000"/>
+                  <w:sz w:val="22"/>
+                  <w:szCs w:val="22"/>
+                </w:rPr>
+                <m:t>d</m:t>
+              </m:r>
+              <m:d>
+                <m:dPr>
+                  <m:ctrlPr>
+                    <w:rPr>
+                      <w:rFonts w:ascii="Cambria Math" w:hAnsi="Cambria Math" w:cstheme="minorHAnsi"/>
+                      <w:i/>
+                      <w:color w:val="000000"/>
+                      <w:sz w:val="22"/>
+                      <w:szCs w:val="22"/>
+                    </w:rPr>
+                  </m:ctrlPr>
+                </m:dPr>
+                <m:e>
+                  <m:sSub>
+                    <m:sSubPr>
+                      <m:ctrlPr>
+                        <w:rPr>
+                          <w:rFonts w:ascii="Cambria Math" w:hAnsi="Cambria Math" w:cstheme="minorHAnsi"/>
+                          <w:i/>
+                          <w:color w:val="000000"/>
+                          <w:sz w:val="22"/>
+                          <w:szCs w:val="22"/>
+                        </w:rPr>
+                      </m:ctrlPr>
+                    </m:sSubPr>
+                    <m:e>
+                      <m:r>
+                        <w:rPr>
+                          <w:rFonts w:ascii="Cambria Math" w:hAnsi="Cambria Math" w:cstheme="minorHAnsi"/>
+                          <w:color w:val="000000"/>
+                          <w:sz w:val="22"/>
+                          <w:szCs w:val="22"/>
+                        </w:rPr>
+                        <m:t>objectivo</m:t>
+                      </m:r>
+                    </m:e>
+                    <m:sub>
+                      <m:r>
+                        <w:rPr>
+                          <w:rFonts w:ascii="Cambria Math" w:hAnsi="Cambria Math" w:cstheme="minorHAnsi"/>
+                          <w:color w:val="000000"/>
+                          <w:sz w:val="22"/>
+                          <w:szCs w:val="22"/>
+                        </w:rPr>
+                        <m:t>i</m:t>
+                      </m:r>
+                    </m:sub>
+                  </m:sSub>
+                  <m:r>
+                    <w:rPr>
+                      <w:rFonts w:ascii="Cambria Math" w:hAnsi="Cambria Math" w:cstheme="minorHAnsi"/>
+                      <w:color w:val="000000"/>
+                      <w:sz w:val="22"/>
+                      <w:szCs w:val="22"/>
+                    </w:rPr>
+                    <m:t xml:space="preserve"> à caixa mais próxima</m:t>
+                  </m:r>
+                </m:e>
+              </m:d>
+              <m:r>
+                <w:rPr>
+                  <w:rFonts w:ascii="Cambria Math" w:hAnsi="Cambria Math" w:cstheme="minorHAnsi"/>
+                  <w:color w:val="000000"/>
+                  <w:sz w:val="22"/>
+                  <w:szCs w:val="22"/>
+                </w:rPr>
+                <m:t>+2*nCurvasNecessárias</m:t>
+              </m:r>
+            </m:e>
+          </m:nary>
+        </m:oMath>
+      </m:oMathPara>
+    </w:p>
+    <w:p>
+      <w:pPr>
+        <w:ind w:firstLine="0"/>
+        <w:rPr>
+          <w:rFonts w:asciiTheme="minorHAnsi" w:hAnsiTheme="minorHAnsi" w:cstheme="minorHAnsi"/>
+          <w:color w:val="000000"/>
+          <w:sz w:val="22"/>
+          <w:szCs w:val="22"/>
+        </w:rPr>
+      </w:pPr>
+    </w:p>
+    <w:p>
+      <w:pPr>
+        <w:ind w:firstLine="0"/>
+        <w:rPr>
+          <w:rFonts w:asciiTheme="minorHAnsi" w:hAnsiTheme="minorHAnsi" w:cstheme="minorHAnsi"/>
+          <w:sz w:val="22"/>
+          <w:szCs w:val="22"/>
+          <w:lang w:val="en-GB"/>
+        </w:rPr>
+      </w:pPr>
+      <w:r>
+        <w:rPr>
+          <w:rFonts w:asciiTheme="minorHAnsi" w:hAnsiTheme="minorHAnsi" w:cstheme="minorHAnsi"/>
+          <w:sz w:val="22"/>
+          <w:szCs w:val="22"/>
+          <w:lang w:val="en-GB"/>
+        </w:rPr>
+        <w:t>(insert h(n) example wit</w:t>
+      </w:r>
+      <w:r>
+        <w:rPr>
+          <w:rFonts w:asciiTheme="minorHAnsi" w:hAnsiTheme="minorHAnsi" w:cstheme="minorHAnsi"/>
+          <w:sz w:val="22"/>
+          <w:szCs w:val="22"/>
+          <w:lang w:val="en-GB"/>
+        </w:rPr>
+        <w:t>h distance and number of 90 degree turns)</w:t>
+      </w:r>
+    </w:p>
+    <w:p>
+      <w:pPr>
+        <w:ind w:firstLine="0"/>
+        <w:rPr>
+          <w:rFonts w:asciiTheme="minorHAnsi" w:hAnsiTheme="minorHAnsi" w:cstheme="minorHAnsi"/>
+          <w:sz w:val="22"/>
+          <w:szCs w:val="22"/>
+          <w:lang w:val="en-GB"/>
         </w:rPr>
       </w:pPr>
     </w:p>
@@ -696,13 +836,25 @@
     <w:p>
       <w:pPr>
         <w:ind w:firstLine="0"/>
-      </w:pPr>
+        <w:rPr>
+          <w:rFonts w:asciiTheme="minorHAnsi" w:hAnsiTheme="minorHAnsi" w:cstheme="minorHAnsi"/>
+          <w:sz w:val="22"/>
+        </w:rPr>
+      </w:pPr>
+      <w:r>
+        <w:rPr>
+          <w:rFonts w:asciiTheme="minorHAnsi" w:hAnsiTheme="minorHAnsi" w:cstheme="minorHAnsi"/>
+          <w:sz w:val="22"/>
+        </w:rPr>
+        <w:t>Até à data de entrega do relatório apenas foram decididas a linguagem e frameworks a usar para o trabalho, bem como, o planeamento teórico da heurística e metodologia a utilizar para a resolução do Pukoban.</w:t>
+      </w:r>
     </w:p>
     <w:p>
       <w:pPr>
         <w:pStyle w:val="Heading2"/>
       </w:pPr>
       <w:r>
+        <w:lastRenderedPageBreak/>
         <w:t>Resultados esperados e forma de avaliação</w:t>
       </w:r>
     </w:p>
@@ -721,14 +873,35 @@
           <w:sz w:val="22"/>
           <w:szCs w:val="22"/>
         </w:rPr>
-        <w:t>Enumere testes a definir para validar o resultado do trabalho</w:t>
-      </w:r>
-    </w:p>
-    <w:p>
-      <w:pPr>
-        <w:spacing w:line="240" w:lineRule="auto"/>
-        <w:ind w:firstLine="0"/>
-        <w:jc w:val="left"/>
+        <w:t>Para avaliar os resultados, criarão-se níveis com melhor solução conhecida para poder comparar ao resultado obtido pela impl</w:t>
+      </w:r>
+      <w:bookmarkStart w:id="0" w:name="_GoBack"/>
+      <w:bookmarkEnd w:id="0"/>
+      <w:r>
+        <w:rPr>
+          <w:rFonts w:asciiTheme="minorHAnsi" w:hAnsiTheme="minorHAnsi" w:cstheme="minorHAnsi"/>
+          <w:sz w:val="22"/>
+          <w:szCs w:val="22"/>
+        </w:rPr>
+        <w:t>ementação do algoritmo A*. Além disso, irá-se ainda comparar outros algoritmos ao</w:t>
+      </w:r>
+      <w:r>
+        <w:rPr>
+          <w:rFonts w:asciiTheme="minorHAnsi" w:hAnsiTheme="minorHAnsi" w:cstheme="minorHAnsi"/>
+          <w:sz w:val="22"/>
+          <w:szCs w:val="22"/>
+        </w:rPr>
+        <w:t>s resultados obtidos pelo A* em relação à solução ideal. Espera-se que o A* encontre sempre a solução ideal se bem que nem sempre no tempo ideal, enquanto que, nos outros algoritmos espera-se um tempo de execução bastante superior, ou então, uma solução não ideal.</w:t>
+      </w:r>
+    </w:p>
+    <w:p>
+      <w:pPr>
+        <w:ind w:firstLine="0"/>
+        <w:rPr>
+          <w:rFonts w:asciiTheme="minorHAnsi" w:hAnsiTheme="minorHAnsi" w:cstheme="minorHAnsi"/>
+          <w:sz w:val="22"/>
+          <w:szCs w:val="22"/>
+        </w:rPr>
       </w:pPr>
       <w:r>
         <w:br w:type="page"/>

</xml_diff>